<commit_message>
corrected answer + add answer to additional question
</commit_message>
<xml_diff>
--- a/6383/AzarevichAD/lab3/OS_lab_3.docx
+++ b/6383/AzarevichAD/lab3/OS_lab_3.docx
@@ -410,8 +410,6 @@
           <w:szCs w:val="28"/>
         </w:rPr>
       </w:pPr>
-      <w:bookmarkStart w:id="0" w:name="_GoBack"/>
-      <w:bookmarkEnd w:id="0"/>
     </w:p>
     <w:p>
       <w:pPr>
@@ -3863,16 +3861,7 @@
         <w:ind w:firstLine="1985"/>
       </w:pPr>
       <w:r>
-        <w:t xml:space="preserve">Рис. </w:t>
-      </w:r>
-      <w:r>
-        <w:t>4</w:t>
-      </w:r>
-      <w:r>
-        <w:t xml:space="preserve"> – Результат работы программы</w:t>
-      </w:r>
-      <w:r>
-        <w:t xml:space="preserve"> 4</w:t>
+        <w:t>Рис. 4 – Результат работы программы 4</w:t>
       </w:r>
     </w:p>
     <w:p>
@@ -3921,16 +3910,141 @@
         </w:numPr>
       </w:pPr>
       <w:r>
+        <w:t xml:space="preserve">Для программы 1 её </w:t>
+      </w:r>
+      <w:r>
         <w:rPr>
           <w:lang w:val="en-US"/>
         </w:rPr>
         <w:t>MCB</w:t>
       </w:r>
       <w:r>
-        <w:t xml:space="preserve"> блок программы помещается в конец списка</w:t>
-      </w:r>
-      <w:r>
-        <w:t xml:space="preserve"> подобных блоков</w:t>
+        <w:t>-</w:t>
+      </w:r>
+      <w:r>
+        <w:t xml:space="preserve">блок – </w:t>
+      </w:r>
+      <w:proofErr w:type="gramStart"/>
+      <w:r>
+        <w:t>последний</w:t>
+      </w:r>
+      <w:proofErr w:type="gramEnd"/>
+      <w:r>
+        <w:t xml:space="preserve"> в списке</w:t>
+      </w:r>
+      <w:r>
+        <w:t>.</w:t>
+      </w:r>
+    </w:p>
+    <w:p>
+      <w:pPr>
+        <w:pStyle w:val="Times142"/>
+        <w:ind w:left="709" w:firstLine="0"/>
+      </w:pPr>
+      <w:r>
+        <w:t xml:space="preserve">     Для программы 2 её </w:t>
+      </w:r>
+      <w:r>
+        <w:rPr>
+          <w:lang w:val="en-US"/>
+        </w:rPr>
+        <w:t>MCB</w:t>
+      </w:r>
+      <w:r>
+        <w:t>-</w:t>
+      </w:r>
+      <w:r>
+        <w:t xml:space="preserve">блок – </w:t>
+      </w:r>
+      <w:proofErr w:type="gramStart"/>
+      <w:r>
+        <w:t>предпоследний</w:t>
+      </w:r>
+      <w:proofErr w:type="gramEnd"/>
+      <w:r>
+        <w:t xml:space="preserve"> в списке (последнее место – </w:t>
+      </w:r>
+      <w:r>
+        <w:rPr>
+          <w:lang w:val="en-US"/>
+        </w:rPr>
+        <w:t>MCB</w:t>
+      </w:r>
+      <w:r>
+        <w:t>-блок свободной памяти)</w:t>
+      </w:r>
+      <w:r>
+        <w:t>.</w:t>
+      </w:r>
+    </w:p>
+    <w:p>
+      <w:pPr>
+        <w:pStyle w:val="Times142"/>
+        <w:ind w:left="709" w:firstLine="0"/>
+      </w:pPr>
+      <w:r>
+        <w:t xml:space="preserve">     Для программы 3 её </w:t>
+      </w:r>
+      <w:r>
+        <w:rPr>
+          <w:lang w:val="en-US"/>
+        </w:rPr>
+        <w:t>MCB</w:t>
+      </w:r>
+      <w:r>
+        <w:t>-</w:t>
+      </w:r>
+      <w:r>
+        <w:t xml:space="preserve">блоки – 3 и 2 с конца (3-создан при запуске программы, 2 – </w:t>
+      </w:r>
+      <w:proofErr w:type="gramStart"/>
+      <w:r>
+        <w:t>дан</w:t>
+      </w:r>
+      <w:proofErr w:type="gramEnd"/>
+      <w:r>
+        <w:t xml:space="preserve"> при запросе памяти; последний – свободная память)</w:t>
+      </w:r>
+      <w:r>
+        <w:t>.</w:t>
+      </w:r>
+    </w:p>
+    <w:p>
+      <w:pPr>
+        <w:pStyle w:val="Times142"/>
+        <w:ind w:left="709" w:firstLine="0"/>
+      </w:pPr>
+      <w:r>
+        <w:t xml:space="preserve">     Для программы 4 её </w:t>
+      </w:r>
+      <w:r>
+        <w:rPr>
+          <w:lang w:val="en-US"/>
+        </w:rPr>
+        <w:t>MCB</w:t>
+      </w:r>
+      <w:r>
+        <w:t>-</w:t>
+      </w:r>
+      <w:r>
+        <w:t xml:space="preserve">блок – </w:t>
+      </w:r>
+      <w:proofErr w:type="gramStart"/>
+      <w:r>
+        <w:t>предпоследний</w:t>
+      </w:r>
+      <w:proofErr w:type="gramEnd"/>
+      <w:r>
+        <w:t xml:space="preserve"> в списке (последнее место – </w:t>
+      </w:r>
+      <w:r>
+        <w:rPr>
+          <w:lang w:val="en-US"/>
+        </w:rPr>
+        <w:t>MCB</w:t>
+      </w:r>
+      <w:r>
+        <w:t>-блок свободной памяти)</w:t>
       </w:r>
       <w:r>
         <w:t>.</w:t>
@@ -3997,6 +4111,7 @@
           <w:sz w:val="28"/>
           <w:szCs w:val="28"/>
         </w:rPr>
+        <w:lastRenderedPageBreak/>
         <w:t>Вывод</w:t>
       </w:r>
     </w:p>
@@ -4030,9 +4145,501 @@
         <w:t>программе память, если вся память уже «роздана» (даже если большая её часть уже отдана запрашивающей программе).</w:t>
       </w:r>
     </w:p>
+    <w:p>
+      <w:pPr>
+        <w:pStyle w:val="Times142"/>
+      </w:pPr>
+    </w:p>
+    <w:p>
+      <w:pPr>
+        <w:pStyle w:val="Times142"/>
+      </w:pPr>
+      <w:r>
+        <w:t>………………………………………………………………………</w:t>
+      </w:r>
+    </w:p>
+    <w:p>
+      <w:pPr>
+        <w:pStyle w:val="Times142"/>
+      </w:pPr>
+      <w:r>
+        <w:t xml:space="preserve">Как можно заметить на рис. 1-4 перед </w:t>
+      </w:r>
+      <w:r>
+        <w:rPr>
+          <w:lang w:val="en-US"/>
+        </w:rPr>
+        <w:t>MCB</w:t>
+      </w:r>
+      <w:r>
+        <w:t>-</w:t>
+      </w:r>
+      <w:r>
+        <w:t xml:space="preserve">блоком нашей программы всегда есть блок размера 160 байт, имеющий во владельцах нашу программу. С вопросами «кто это?» и «откуда?» обратимся к оперативной памяти с помощью </w:t>
+      </w:r>
+      <w:proofErr w:type="spellStart"/>
+      <w:r>
+        <w:t>дебагера</w:t>
+      </w:r>
+      <w:proofErr w:type="spellEnd"/>
+      <w:r>
+        <w:t>.</w:t>
+      </w:r>
+    </w:p>
+    <w:p>
+      <w:pPr>
+        <w:pStyle w:val="Times142"/>
+        <w:rPr>
+          <w:noProof/>
+        </w:rPr>
+      </w:pPr>
+      <w:r>
+        <w:rPr>
+          <w:noProof/>
+        </w:rPr>
+        <w:t>«Прервём» выполнение нашей программы в момент, когда она только-только допечатает информацию о блоке, который нас так заинтересовал (рис.5).</w:t>
+      </w:r>
+    </w:p>
+    <w:p>
+      <w:pPr>
+        <w:pStyle w:val="Times142"/>
+        <w:ind w:firstLine="0"/>
+        <w:jc w:val="center"/>
+      </w:pPr>
+      <w:r>
+        <w:rPr>
+          <w:noProof/>
+        </w:rPr>
+        <w:drawing>
+          <wp:inline distT="0" distB="0" distL="0" distR="0">
+            <wp:extent cx="4412615" cy="999490"/>
+            <wp:effectExtent l="0" t="0" r="6985" b="0"/>
+            <wp:docPr id="4" name="Рисунок 4"/>
+            <wp:cNvGraphicFramePr>
+              <a:graphicFrameLocks xmlns:a="http://schemas.openxmlformats.org/drawingml/2006/main" noChangeAspect="1"/>
+            </wp:cNvGraphicFramePr>
+            <a:graphic xmlns:a="http://schemas.openxmlformats.org/drawingml/2006/main">
+              <a:graphicData uri="http://schemas.openxmlformats.org/drawingml/2006/picture">
+                <pic:pic xmlns:pic="http://schemas.openxmlformats.org/drawingml/2006/picture">
+                  <pic:nvPicPr>
+                    <pic:cNvPr id="0" name="Picture 1"/>
+                    <pic:cNvPicPr>
+                      <a:picLocks noChangeAspect="1" noChangeArrowheads="1"/>
+                    </pic:cNvPicPr>
+                  </pic:nvPicPr>
+                  <pic:blipFill>
+                    <a:blip r:embed="rId13">
+                      <a:extLst>
+                        <a:ext uri="{28A0092B-C50C-407E-A947-70E740481C1C}">
+                          <a14:useLocalDpi xmlns:a14="http://schemas.microsoft.com/office/drawing/2010/main" val="0"/>
+                        </a:ext>
+                      </a:extLst>
+                    </a:blip>
+                    <a:srcRect/>
+                    <a:stretch>
+                      <a:fillRect/>
+                    </a:stretch>
+                  </pic:blipFill>
+                  <pic:spPr bwMode="auto">
+                    <a:xfrm>
+                      <a:off x="0" y="0"/>
+                      <a:ext cx="4412615" cy="999490"/>
+                    </a:xfrm>
+                    <a:prstGeom prst="rect">
+                      <a:avLst/>
+                    </a:prstGeom>
+                    <a:noFill/>
+                    <a:ln>
+                      <a:noFill/>
+                    </a:ln>
+                  </pic:spPr>
+                </pic:pic>
+              </a:graphicData>
+            </a:graphic>
+          </wp:inline>
+        </w:drawing>
+      </w:r>
+    </w:p>
+    <w:p>
+      <w:pPr>
+        <w:pStyle w:val="Times142"/>
+        <w:ind w:firstLine="0"/>
+        <w:jc w:val="center"/>
+      </w:pPr>
+      <w:r>
+        <w:t>Рис. 5 – «Остановка в интересующем месте»</w:t>
+      </w:r>
+    </w:p>
+    <w:p>
+      <w:pPr>
+        <w:pStyle w:val="Times142"/>
+        <w:ind w:firstLine="0"/>
+      </w:pPr>
+      <w:r>
+        <w:rPr>
+          <w:lang w:val="en-US"/>
+        </w:rPr>
+        <w:tab/>
+      </w:r>
+      <w:bookmarkStart w:id="0" w:name="_GoBack"/>
+      <w:bookmarkEnd w:id="0"/>
+      <w:r>
+        <w:t xml:space="preserve">Обращаемся к информации, высвечивающейся в </w:t>
+      </w:r>
+      <w:proofErr w:type="spellStart"/>
+      <w:r>
+        <w:t>дебагере</w:t>
+      </w:r>
+      <w:proofErr w:type="spellEnd"/>
+      <w:r>
+        <w:t xml:space="preserve"> (рис. 6). </w:t>
+      </w:r>
+      <w:r>
+        <w:t>Мы видим, Что сейчас отработала системная функция, 09</w:t>
+      </w:r>
+      <w:r>
+        <w:rPr>
+          <w:lang w:val="en-US"/>
+        </w:rPr>
+        <w:t>h</w:t>
+      </w:r>
+      <w:r>
+        <w:t xml:space="preserve"> </w:t>
+      </w:r>
+      <w:proofErr w:type="spellStart"/>
+      <w:r>
+        <w:rPr>
+          <w:lang w:val="en-US"/>
+        </w:rPr>
+        <w:t>int</w:t>
+      </w:r>
+      <w:proofErr w:type="spellEnd"/>
+      <w:r>
+        <w:t xml:space="preserve"> 21</w:t>
+      </w:r>
+      <w:r>
+        <w:rPr>
+          <w:lang w:val="en-US"/>
+        </w:rPr>
+        <w:t>h</w:t>
+      </w:r>
+      <w:r>
+        <w:t xml:space="preserve">, напечатавшая нам информацию о наблюдаемом блоке. Регистр </w:t>
+      </w:r>
+      <w:r>
+        <w:rPr>
+          <w:lang w:val="en-US"/>
+        </w:rPr>
+        <w:t>ES</w:t>
+      </w:r>
+      <w:r>
+        <w:t xml:space="preserve"> указывает на начало данного блока. После опускаем взгляд ниже и в «окне», отображающем содержимое области памяти, на которую указывает регистр </w:t>
+      </w:r>
+      <w:r>
+        <w:rPr>
+          <w:lang w:val="en-US"/>
+        </w:rPr>
+        <w:t>ES</w:t>
+      </w:r>
+      <w:r>
+        <w:t xml:space="preserve">,  по адресу </w:t>
+      </w:r>
+      <w:r>
+        <w:rPr>
+          <w:lang w:val="en-US"/>
+        </w:rPr>
+        <w:t>ES</w:t>
+      </w:r>
+      <w:r>
+        <w:t>:0010 (</w:t>
+      </w:r>
+      <w:r>
+        <w:t>в месте, в котором начинается «основная» память этого блока – т.е. непосредственно его содержимое) знакомые строки «</w:t>
+      </w:r>
+      <w:r>
+        <w:rPr>
+          <w:lang w:val="en-US"/>
+        </w:rPr>
+        <w:t>COMSPEC</w:t>
+      </w:r>
+      <w:r>
+        <w:t>=</w:t>
+      </w:r>
+      <w:r>
+        <w:rPr>
+          <w:lang w:val="en-US"/>
+        </w:rPr>
+        <w:t>Z</w:t>
+      </w:r>
+      <w:r>
+        <w:t>:\</w:t>
+      </w:r>
+      <w:proofErr w:type="gramStart"/>
+      <w:r>
+        <w:rPr>
+          <w:lang w:val="en-US"/>
+        </w:rPr>
+        <w:t>COMMAND</w:t>
+      </w:r>
+      <w:r>
+        <w:t>.</w:t>
+      </w:r>
+      <w:r>
+        <w:rPr>
+          <w:lang w:val="en-US"/>
+        </w:rPr>
+        <w:t>COM</w:t>
+      </w:r>
+      <w:r>
+        <w:t>».</w:t>
+      </w:r>
+      <w:proofErr w:type="gramEnd"/>
+    </w:p>
+    <w:p>
+      <w:pPr>
+        <w:pStyle w:val="Times142"/>
+        <w:ind w:firstLine="0"/>
+      </w:pPr>
+      <w:r>
+        <w:rPr>
+          <w:noProof/>
+        </w:rPr>
+        <w:lastRenderedPageBreak/>
+        <w:drawing>
+          <wp:inline distT="0" distB="0" distL="0" distR="0">
+            <wp:extent cx="6113780" cy="3668395"/>
+            <wp:effectExtent l="0" t="0" r="1270" b="8255"/>
+            <wp:docPr id="5" name="Рисунок 5"/>
+            <wp:cNvGraphicFramePr>
+              <a:graphicFrameLocks xmlns:a="http://schemas.openxmlformats.org/drawingml/2006/main" noChangeAspect="1"/>
+            </wp:cNvGraphicFramePr>
+            <a:graphic xmlns:a="http://schemas.openxmlformats.org/drawingml/2006/main">
+              <a:graphicData uri="http://schemas.openxmlformats.org/drawingml/2006/picture">
+                <pic:pic xmlns:pic="http://schemas.openxmlformats.org/drawingml/2006/picture">
+                  <pic:nvPicPr>
+                    <pic:cNvPr id="0" name="Picture 2"/>
+                    <pic:cNvPicPr>
+                      <a:picLocks noChangeAspect="1" noChangeArrowheads="1"/>
+                    </pic:cNvPicPr>
+                  </pic:nvPicPr>
+                  <pic:blipFill>
+                    <a:blip r:embed="rId14">
+                      <a:extLst>
+                        <a:ext uri="{28A0092B-C50C-407E-A947-70E740481C1C}">
+                          <a14:useLocalDpi xmlns:a14="http://schemas.microsoft.com/office/drawing/2010/main" val="0"/>
+                        </a:ext>
+                      </a:extLst>
+                    </a:blip>
+                    <a:srcRect/>
+                    <a:stretch>
+                      <a:fillRect/>
+                    </a:stretch>
+                  </pic:blipFill>
+                  <pic:spPr bwMode="auto">
+                    <a:xfrm>
+                      <a:off x="0" y="0"/>
+                      <a:ext cx="6113780" cy="3668395"/>
+                    </a:xfrm>
+                    <a:prstGeom prst="rect">
+                      <a:avLst/>
+                    </a:prstGeom>
+                    <a:noFill/>
+                    <a:ln>
+                      <a:noFill/>
+                    </a:ln>
+                  </pic:spPr>
+                </pic:pic>
+              </a:graphicData>
+            </a:graphic>
+          </wp:inline>
+        </w:drawing>
+      </w:r>
+    </w:p>
+    <w:p>
+      <w:pPr>
+        <w:pStyle w:val="Times142"/>
+        <w:ind w:firstLine="0"/>
+        <w:jc w:val="center"/>
+      </w:pPr>
+      <w:r>
+        <w:t xml:space="preserve">Рис. 6 – Окно </w:t>
+      </w:r>
+      <w:proofErr w:type="spellStart"/>
+      <w:r>
+        <w:t>дебагера</w:t>
+      </w:r>
+      <w:proofErr w:type="spellEnd"/>
+    </w:p>
+    <w:p>
+      <w:pPr>
+        <w:pStyle w:val="Times142"/>
+        <w:ind w:firstLine="0"/>
+      </w:pPr>
+      <w:r>
+        <w:tab/>
+        <w:t xml:space="preserve">У нас появляются смутные догадки, для чего же создаётся этот </w:t>
+      </w:r>
+      <w:r>
+        <w:rPr>
+          <w:lang w:val="en-US"/>
+        </w:rPr>
+        <w:t>MCB</w:t>
+      </w:r>
+      <w:r>
+        <w:t>-блок. Но чтобы развеять все сомнения, рассмотрим эту область памяти немного детальне</w:t>
+      </w:r>
+      <w:proofErr w:type="gramStart"/>
+      <w:r>
+        <w:t>е(</w:t>
+      </w:r>
+      <w:proofErr w:type="gramEnd"/>
+      <w:r>
+        <w:t>рис. 7).</w:t>
+      </w:r>
+    </w:p>
+    <w:p>
+      <w:pPr>
+        <w:pStyle w:val="Times142"/>
+        <w:ind w:firstLine="0"/>
+        <w:jc w:val="center"/>
+      </w:pPr>
+      <w:r>
+        <w:rPr>
+          <w:noProof/>
+        </w:rPr>
+        <w:drawing>
+          <wp:inline distT="0" distB="0" distL="0" distR="0">
+            <wp:extent cx="3189605" cy="1499235"/>
+            <wp:effectExtent l="0" t="0" r="0" b="5715"/>
+            <wp:docPr id="8" name="Рисунок 8"/>
+            <wp:cNvGraphicFramePr>
+              <a:graphicFrameLocks xmlns:a="http://schemas.openxmlformats.org/drawingml/2006/main" noChangeAspect="1"/>
+            </wp:cNvGraphicFramePr>
+            <a:graphic xmlns:a="http://schemas.openxmlformats.org/drawingml/2006/main">
+              <a:graphicData uri="http://schemas.openxmlformats.org/drawingml/2006/picture">
+                <pic:pic xmlns:pic="http://schemas.openxmlformats.org/drawingml/2006/picture">
+                  <pic:nvPicPr>
+                    <pic:cNvPr id="0" name="Picture 3"/>
+                    <pic:cNvPicPr>
+                      <a:picLocks noChangeAspect="1" noChangeArrowheads="1"/>
+                    </pic:cNvPicPr>
+                  </pic:nvPicPr>
+                  <pic:blipFill>
+                    <a:blip r:embed="rId15">
+                      <a:extLst>
+                        <a:ext uri="{28A0092B-C50C-407E-A947-70E740481C1C}">
+                          <a14:useLocalDpi xmlns:a14="http://schemas.microsoft.com/office/drawing/2010/main" val="0"/>
+                        </a:ext>
+                      </a:extLst>
+                    </a:blip>
+                    <a:srcRect/>
+                    <a:stretch>
+                      <a:fillRect/>
+                    </a:stretch>
+                  </pic:blipFill>
+                  <pic:spPr bwMode="auto">
+                    <a:xfrm>
+                      <a:off x="0" y="0"/>
+                      <a:ext cx="3189605" cy="1499235"/>
+                    </a:xfrm>
+                    <a:prstGeom prst="rect">
+                      <a:avLst/>
+                    </a:prstGeom>
+                    <a:noFill/>
+                    <a:ln>
+                      <a:noFill/>
+                    </a:ln>
+                  </pic:spPr>
+                </pic:pic>
+              </a:graphicData>
+            </a:graphic>
+          </wp:inline>
+        </w:drawing>
+      </w:r>
+    </w:p>
+    <w:p>
+      <w:pPr>
+        <w:pStyle w:val="Times142"/>
+        <w:ind w:firstLine="0"/>
+        <w:jc w:val="center"/>
+      </w:pPr>
+      <w:r>
+        <w:t xml:space="preserve">Рис. 7 </w:t>
+      </w:r>
+      <w:r>
+        <w:t>–</w:t>
+      </w:r>
+      <w:r>
+        <w:t xml:space="preserve"> </w:t>
+      </w:r>
+      <w:proofErr w:type="gramStart"/>
+      <w:r>
+        <w:t>Хранимое</w:t>
+      </w:r>
+      <w:proofErr w:type="gramEnd"/>
+      <w:r>
+        <w:t xml:space="preserve"> в данном </w:t>
+      </w:r>
+      <w:r>
+        <w:rPr>
+          <w:lang w:val="en-US"/>
+        </w:rPr>
+        <w:t>MCB</w:t>
+      </w:r>
+    </w:p>
+    <w:p>
+      <w:pPr>
+        <w:pStyle w:val="Times142"/>
+        <w:ind w:firstLine="0"/>
+      </w:pPr>
+      <w:r>
+        <w:tab/>
+      </w:r>
+      <w:r>
+        <w:t>Теперь мы убедились, что это действительно данные, представляющие собой область среды нашей программы.</w:t>
+      </w:r>
+    </w:p>
+    <w:p>
+      <w:pPr>
+        <w:pStyle w:val="Times142"/>
+        <w:ind w:firstLine="0"/>
+      </w:pPr>
+      <w:r>
+        <w:tab/>
+      </w:r>
+      <w:proofErr w:type="spellStart"/>
+      <w:r>
+        <w:t>Т.о</w:t>
+      </w:r>
+      <w:proofErr w:type="spellEnd"/>
+      <w:r>
+        <w:t xml:space="preserve">. можно сделать вывод, что при запуске новой программы </w:t>
+      </w:r>
+      <w:r>
+        <w:rPr>
+          <w:lang w:val="en-US"/>
+        </w:rPr>
+        <w:t>DOS</w:t>
+      </w:r>
+      <w:r>
+        <w:t xml:space="preserve"> дополнительно выделяет память и создаёт для неё </w:t>
+      </w:r>
+      <w:r>
+        <w:rPr>
+          <w:lang w:val="en-US"/>
+        </w:rPr>
+        <w:t>MCB</w:t>
+      </w:r>
+      <w:r>
+        <w:t xml:space="preserve"> </w:t>
+      </w:r>
+      <w:r>
+        <w:t>для хранения среды запускаемой программы.</w:t>
+      </w:r>
+    </w:p>
     <w:sectPr>
-      <w:headerReference w:type="default" r:id="rId13"/>
-      <w:footerReference w:type="default" r:id="rId14"/>
+      <w:headerReference w:type="default" r:id="rId16"/>
+      <w:footerReference w:type="default" r:id="rId17"/>
       <w:pgSz w:w="11906" w:h="16838"/>
       <w:pgMar w:top="1134" w:right="567" w:bottom="1134" w:left="1701" w:header="0" w:footer="720" w:gutter="0"/>
       <w:pgNumType w:start="1"/>
@@ -4114,7 +4721,7 @@
         <w:sz w:val="24"/>
         <w:szCs w:val="24"/>
       </w:rPr>
-      <w:t>2</w:t>
+      <w:t>8</w:t>
     </w:r>
     <w:r>
       <w:rPr>
@@ -6931,7 +7538,7 @@
 </file>
 
 <file path=customXml/itemProps1.xml><?xml version="1.0" encoding="utf-8"?>
-<ds:datastoreItem xmlns:ds="http://schemas.openxmlformats.org/officeDocument/2006/customXml" ds:itemID="{43274822-CC3C-470E-AE40-52762198DD66}">
+<ds:datastoreItem xmlns:ds="http://schemas.openxmlformats.org/officeDocument/2006/customXml" ds:itemID="{832173EF-F4A2-4AE4-92CF-FE63DB8DE830}">
   <ds:schemaRefs>
     <ds:schemaRef ds:uri="http://schemas.openxmlformats.org/officeDocument/2006/bibliography"/>
   </ds:schemaRefs>

</xml_diff>